<commit_message>
"Update document of Gearhead and motor"
</commit_message>
<xml_diff>
--- a/Documents/System Requirements Review (Group 2).docx
+++ b/Documents/System Requirements Review (Group 2).docx
@@ -65,61 +65,7 @@
           <w:sz w:val="24"/>
           <w:szCs w:val="32"/>
         </w:rPr>
-        <w:t xml:space="preserve"> </w:t>
-      </w:r>
-      <w:proofErr w:type="spellStart"/>
-      <w:r>
-        <w:rPr>
-          <w:rFonts w:ascii="Times New Roman" w:hAnsi="Times New Roman" w:cs="Times New Roman"/>
-          <w:sz w:val="24"/>
-          <w:szCs w:val="32"/>
-        </w:rPr>
-        <w:t>Xianle</w:t>
-      </w:r>
-      <w:proofErr w:type="spellEnd"/>
-      <w:r>
-        <w:rPr>
-          <w:rFonts w:ascii="Times New Roman" w:hAnsi="Times New Roman" w:cs="Times New Roman"/>
-          <w:sz w:val="24"/>
-          <w:szCs w:val="32"/>
-        </w:rPr>
-        <w:t xml:space="preserve"> Zeng; </w:t>
-      </w:r>
-      <w:proofErr w:type="spellStart"/>
-      <w:r>
-        <w:rPr>
-          <w:rFonts w:ascii="Times New Roman" w:hAnsi="Times New Roman" w:cs="Times New Roman"/>
-          <w:sz w:val="24"/>
-          <w:szCs w:val="32"/>
-        </w:rPr>
-        <w:t>Yanlin</w:t>
-      </w:r>
-      <w:proofErr w:type="spellEnd"/>
-      <w:r>
-        <w:rPr>
-          <w:rFonts w:ascii="Times New Roman" w:hAnsi="Times New Roman" w:cs="Times New Roman"/>
-          <w:sz w:val="24"/>
-          <w:szCs w:val="32"/>
-        </w:rPr>
-        <w:t xml:space="preserve"> Chen; </w:t>
-      </w:r>
-      <w:proofErr w:type="spellStart"/>
-      <w:r>
-        <w:rPr>
-          <w:rFonts w:ascii="Times New Roman" w:hAnsi="Times New Roman" w:cs="Times New Roman"/>
-          <w:sz w:val="24"/>
-          <w:szCs w:val="32"/>
-        </w:rPr>
-        <w:t>Haojie</w:t>
-      </w:r>
-      <w:proofErr w:type="spellEnd"/>
-      <w:r>
-        <w:rPr>
-          <w:rFonts w:ascii="Times New Roman" w:hAnsi="Times New Roman" w:cs="Times New Roman"/>
-          <w:sz w:val="24"/>
-          <w:szCs w:val="32"/>
-        </w:rPr>
-        <w:t xml:space="preserve"> Chen</w:t>
+        <w:t xml:space="preserve"> Xianle Zeng; Yanlin Chen; Haojie Chen</w:t>
       </w:r>
     </w:p>
     <w:p>
@@ -137,7 +83,7 @@
     <w:p>
       <w:pPr>
         <w:rPr>
-          <w:rFonts w:ascii="Times New Roman" w:hAnsi="Times New Roman" w:cs="Times New Roman" w:hint="eastAsia"/>
+          <w:rFonts w:ascii="Times New Roman" w:hAnsi="Times New Roman" w:cs="Times New Roman"/>
           <w:sz w:val="24"/>
           <w:szCs w:val="32"/>
         </w:rPr>
@@ -243,25 +189,7 @@
           <w:sz w:val="24"/>
           <w:szCs w:val="32"/>
         </w:rPr>
-        <w:t xml:space="preserve">to address the </w:t>
-      </w:r>
-      <w:proofErr w:type="gramStart"/>
-      <w:r>
-        <w:rPr>
-          <w:rFonts w:ascii="Times New Roman" w:hAnsi="Times New Roman" w:cs="Times New Roman"/>
-          <w:sz w:val="24"/>
-          <w:szCs w:val="32"/>
-        </w:rPr>
-        <w:t>aforementioned challenges</w:t>
-      </w:r>
-      <w:proofErr w:type="gramEnd"/>
-      <w:r>
-        <w:rPr>
-          <w:rFonts w:ascii="Times New Roman" w:hAnsi="Times New Roman" w:cs="Times New Roman"/>
-          <w:sz w:val="24"/>
-          <w:szCs w:val="32"/>
-        </w:rPr>
-        <w:t>. Firstly, it should incorporate a mobile robot with a rotatable base, facilitating durian picking in three-dimensional space. Secondly, the machine should be equipped with a hydraulic lifting mechanism featuring a blade at its end, delivering sufficient power and reach for efficient durian retrieval. Lastly, a collection box positioned beneath the lifting mechanism is essential for the gathering of harvested durians, ensuring seamless operation and minimal disruption to the harvesting process.</w:t>
+        <w:t>to address the aforementioned challenges. Firstly, it should incorporate a mobile robot with a rotatable base, facilitating durian picking in three-dimensional space. Secondly, the machine should be equipped with a hydraulic lifting mechanism featuring a blade at its end, delivering sufficient power and reach for efficient durian retrieval. Lastly, a collection box positioned beneath the lifting mechanism is essential for the gathering of harvested durians, ensuring seamless operation and minimal disruption to the harvesting process.</w:t>
       </w:r>
     </w:p>
     <w:p>

</xml_diff>